<commit_message>
Update docs database table albums and songs
</commit_message>
<xml_diff>
--- a/Docs/Design Table Database OpenMusic.docx
+++ b/Docs/Design Table Database OpenMusic.docx
@@ -5,6 +5,10 @@
     <w:p>
       <w:pPr>
         <w:pStyle w:val="Tajuk1"/>
+        <w:numPr>
+          <w:ilvl w:val="0"/>
+          <w:numId w:val="2"/>
+        </w:numPr>
         <w:bidi w:val="0"/>
         <w:spacing w:before="240" w:after="120"/>
         <w:jc w:val="start"/>
@@ -18,6 +22,10 @@
     <w:p>
       <w:pPr>
         <w:pStyle w:val="Tajuk2"/>
+        <w:numPr>
+          <w:ilvl w:val="1"/>
+          <w:numId w:val="2"/>
+        </w:numPr>
         <w:bidi w:val="0"/>
         <w:jc w:val="start"/>
         <w:rPr/>
@@ -40,15 +48,7 @@
           <w:b w:val="false"/>
           <w:bCs w:val="false"/>
         </w:rPr>
-        <w:t xml:space="preserve">Properti objek </w:t>
-      </w:r>
-      <w:r>
-        <w:rPr>
-          <w:rStyle w:val="Penekanankuat"/>
-          <w:b w:val="false"/>
-          <w:bCs w:val="false"/>
-        </w:rPr>
-        <w:t>Albums</w:t>
+        <w:t>Properti objek Albums</w:t>
       </w:r>
     </w:p>
     <w:tbl>
@@ -58,22 +58,22 @@
         <w:tblInd w:w="0" w:type="dxa"/>
         <w:tblCellMar>
           <w:top w:w="0" w:type="dxa"/>
-          <w:start w:w="0" w:type="dxa"/>
+          <w:start w:w="7" w:type="dxa"/>
           <w:bottom w:w="0" w:type="dxa"/>
-          <w:end w:w="0" w:type="dxa"/>
+          <w:end w:w="7" w:type="dxa"/>
         </w:tblCellMar>
       </w:tblPr>
       <w:tblGrid>
-        <w:gridCol w:w="855"/>
+        <w:gridCol w:w="854"/>
         <w:gridCol w:w="2040"/>
-        <w:gridCol w:w="1470"/>
-        <w:gridCol w:w="5280"/>
+        <w:gridCol w:w="1471"/>
+        <w:gridCol w:w="5279"/>
       </w:tblGrid>
       <w:tr>
         <w:trPr/>
         <w:tc>
           <w:tcPr>
-            <w:tcW w:w="855" w:type="dxa"/>
+            <w:tcW w:w="854" w:type="dxa"/>
             <w:tcBorders>
               <w:top w:val="single" w:sz="6" w:space="0" w:color="666666"/>
               <w:start w:val="single" w:sz="6" w:space="0" w:color="666666"/>
@@ -180,7 +180,7 @@
         </w:tc>
         <w:tc>
           <w:tcPr>
-            <w:tcW w:w="1470" w:type="dxa"/>
+            <w:tcW w:w="1471" w:type="dxa"/>
             <w:tcBorders>
               <w:top w:val="single" w:sz="6" w:space="0" w:color="666666"/>
               <w:bottom w:val="single" w:sz="6" w:space="0" w:color="666666"/>
@@ -233,7 +233,7 @@
         </w:tc>
         <w:tc>
           <w:tcPr>
-            <w:tcW w:w="5280" w:type="dxa"/>
+            <w:tcW w:w="5279" w:type="dxa"/>
             <w:tcBorders>
               <w:top w:val="single" w:sz="6" w:space="0" w:color="666666"/>
               <w:start w:val="single" w:sz="6" w:space="0" w:color="666666"/>
@@ -290,7 +290,7 @@
         <w:trPr/>
         <w:tc>
           <w:tcPr>
-            <w:tcW w:w="855" w:type="dxa"/>
+            <w:tcW w:w="854" w:type="dxa"/>
             <w:tcBorders>
               <w:start w:val="single" w:sz="6" w:space="0" w:color="666666"/>
               <w:bottom w:val="single" w:sz="6" w:space="0" w:color="666666"/>
@@ -395,7 +395,7 @@
         </w:tc>
         <w:tc>
           <w:tcPr>
-            <w:tcW w:w="1470" w:type="dxa"/>
+            <w:tcW w:w="1471" w:type="dxa"/>
             <w:tcBorders>
               <w:bottom w:val="single" w:sz="6" w:space="0" w:color="666666"/>
               <w:end w:val="single" w:sz="6" w:space="0" w:color="666666"/>
@@ -447,7 +447,7 @@
         </w:tc>
         <w:tc>
           <w:tcPr>
-            <w:tcW w:w="5280" w:type="dxa"/>
+            <w:tcW w:w="5279" w:type="dxa"/>
             <w:tcBorders>
               <w:start w:val="single" w:sz="6" w:space="0" w:color="666666"/>
               <w:bottom w:val="single" w:sz="6" w:space="0" w:color="666666"/>
@@ -503,7 +503,7 @@
         <w:trPr/>
         <w:tc>
           <w:tcPr>
-            <w:tcW w:w="855" w:type="dxa"/>
+            <w:tcW w:w="854" w:type="dxa"/>
             <w:tcBorders>
               <w:top w:val="single" w:sz="6" w:space="0" w:color="666666"/>
               <w:start w:val="single" w:sz="6" w:space="0" w:color="666666"/>
@@ -610,7 +610,7 @@
         </w:tc>
         <w:tc>
           <w:tcPr>
-            <w:tcW w:w="1470" w:type="dxa"/>
+            <w:tcW w:w="1471" w:type="dxa"/>
             <w:tcBorders>
               <w:top w:val="single" w:sz="6" w:space="0" w:color="666666"/>
               <w:bottom w:val="single" w:sz="6" w:space="0" w:color="666666"/>
@@ -663,7 +663,7 @@
         </w:tc>
         <w:tc>
           <w:tcPr>
-            <w:tcW w:w="5280" w:type="dxa"/>
+            <w:tcW w:w="5279" w:type="dxa"/>
             <w:tcBorders>
               <w:top w:val="single" w:sz="6" w:space="0" w:color="666666"/>
               <w:start w:val="single" w:sz="6" w:space="0" w:color="666666"/>
@@ -720,7 +720,7 @@
         <w:trPr/>
         <w:tc>
           <w:tcPr>
-            <w:tcW w:w="855" w:type="dxa"/>
+            <w:tcW w:w="854" w:type="dxa"/>
             <w:tcBorders>
               <w:start w:val="single" w:sz="6" w:space="0" w:color="666666"/>
               <w:bottom w:val="single" w:sz="6" w:space="0" w:color="666666"/>
@@ -825,7 +825,7 @@
         </w:tc>
         <w:tc>
           <w:tcPr>
-            <w:tcW w:w="1470" w:type="dxa"/>
+            <w:tcW w:w="1471" w:type="dxa"/>
             <w:tcBorders>
               <w:bottom w:val="single" w:sz="6" w:space="0" w:color="666666"/>
               <w:end w:val="single" w:sz="6" w:space="0" w:color="666666"/>
@@ -877,7 +877,7 @@
         </w:tc>
         <w:tc>
           <w:tcPr>
-            <w:tcW w:w="5280" w:type="dxa"/>
+            <w:tcW w:w="5279" w:type="dxa"/>
             <w:tcBorders>
               <w:start w:val="single" w:sz="6" w:space="0" w:color="666666"/>
               <w:bottom w:val="single" w:sz="6" w:space="0" w:color="666666"/>
@@ -933,7 +933,7 @@
         <w:trPr/>
         <w:tc>
           <w:tcPr>
-            <w:tcW w:w="855" w:type="dxa"/>
+            <w:tcW w:w="854" w:type="dxa"/>
             <w:tcBorders>
               <w:start w:val="single" w:sz="6" w:space="0" w:color="666666"/>
               <w:bottom w:val="single" w:sz="6" w:space="0" w:color="666666"/>
@@ -1038,7 +1038,7 @@
         </w:tc>
         <w:tc>
           <w:tcPr>
-            <w:tcW w:w="1470" w:type="dxa"/>
+            <w:tcW w:w="1471" w:type="dxa"/>
             <w:tcBorders>
               <w:bottom w:val="single" w:sz="6" w:space="0" w:color="666666"/>
               <w:end w:val="single" w:sz="6" w:space="0" w:color="666666"/>
@@ -1090,7 +1090,7 @@
         </w:tc>
         <w:tc>
           <w:tcPr>
-            <w:tcW w:w="5280" w:type="dxa"/>
+            <w:tcW w:w="5279" w:type="dxa"/>
             <w:tcBorders>
               <w:start w:val="single" w:sz="6" w:space="0" w:color="666666"/>
               <w:bottom w:val="single" w:sz="6" w:space="0" w:color="666666"/>
@@ -1146,7 +1146,7 @@
         <w:trPr/>
         <w:tc>
           <w:tcPr>
-            <w:tcW w:w="855" w:type="dxa"/>
+            <w:tcW w:w="854" w:type="dxa"/>
             <w:tcBorders>
               <w:start w:val="single" w:sz="6" w:space="0" w:color="666666"/>
               <w:bottom w:val="single" w:sz="6" w:space="0" w:color="666666"/>
@@ -1251,7 +1251,7 @@
         </w:tc>
         <w:tc>
           <w:tcPr>
-            <w:tcW w:w="1470" w:type="dxa"/>
+            <w:tcW w:w="1471" w:type="dxa"/>
             <w:tcBorders>
               <w:bottom w:val="single" w:sz="6" w:space="0" w:color="666666"/>
               <w:end w:val="single" w:sz="6" w:space="0" w:color="666666"/>
@@ -1303,7 +1303,7 @@
         </w:tc>
         <w:tc>
           <w:tcPr>
-            <w:tcW w:w="5280" w:type="dxa"/>
+            <w:tcW w:w="5279" w:type="dxa"/>
             <w:tcBorders>
               <w:start w:val="single" w:sz="6" w:space="0" w:color="666666"/>
               <w:bottom w:val="single" w:sz="6" w:space="0" w:color="666666"/>
@@ -1386,13 +1386,13 @@
         <w:tblInd w:w="0" w:type="dxa"/>
         <w:tblCellMar>
           <w:top w:w="0" w:type="dxa"/>
-          <w:start w:w="0" w:type="dxa"/>
+          <w:start w:w="7" w:type="dxa"/>
           <w:bottom w:w="0" w:type="dxa"/>
-          <w:end w:w="0" w:type="dxa"/>
+          <w:end w:w="7" w:type="dxa"/>
         </w:tblCellMar>
       </w:tblPr>
       <w:tblGrid>
-        <w:gridCol w:w="855"/>
+        <w:gridCol w:w="854"/>
         <w:gridCol w:w="2040"/>
         <w:gridCol w:w="2490"/>
         <w:gridCol w:w="4260"/>
@@ -1401,7 +1401,7 @@
         <w:trPr/>
         <w:tc>
           <w:tcPr>
-            <w:tcW w:w="855" w:type="dxa"/>
+            <w:tcW w:w="854" w:type="dxa"/>
             <w:tcBorders>
               <w:top w:val="single" w:sz="6" w:space="0" w:color="666666"/>
               <w:start w:val="single" w:sz="6" w:space="0" w:color="666666"/>
@@ -1618,7 +1618,7 @@
         <w:trPr/>
         <w:tc>
           <w:tcPr>
-            <w:tcW w:w="855" w:type="dxa"/>
+            <w:tcW w:w="854" w:type="dxa"/>
             <w:tcBorders>
               <w:start w:val="single" w:sz="6" w:space="0" w:color="666666"/>
               <w:bottom w:val="single" w:sz="6" w:space="0" w:color="666666"/>
@@ -1831,7 +1831,7 @@
         <w:trPr/>
         <w:tc>
           <w:tcPr>
-            <w:tcW w:w="855" w:type="dxa"/>
+            <w:tcW w:w="854" w:type="dxa"/>
             <w:tcBorders>
               <w:top w:val="single" w:sz="6" w:space="0" w:color="666666"/>
               <w:start w:val="single" w:sz="6" w:space="0" w:color="666666"/>
@@ -2048,7 +2048,7 @@
         <w:trPr/>
         <w:tc>
           <w:tcPr>
-            <w:tcW w:w="855" w:type="dxa"/>
+            <w:tcW w:w="854" w:type="dxa"/>
             <w:tcBorders>
               <w:start w:val="single" w:sz="6" w:space="0" w:color="666666"/>
               <w:bottom w:val="single" w:sz="6" w:space="0" w:color="666666"/>
@@ -2162,44 +2162,44 @@
           </w:tcPr>
           <w:p>
             <w:pPr>
-              <w:pStyle w:val="IsiTabel"/>
-              <w:bidi w:val="0"/>
-              <w:jc w:val="center"/>
-              <w:rPr>
-                <w:rFonts w:ascii="Liberation Sans" w:hAnsi="Liberation Sans"/>
-                <w:b w:val="false"/>
-                <w:b w:val="false"/>
-                <w:bCs w:val="false"/>
-                <w:i w:val="false"/>
-                <w:i w:val="false"/>
-                <w:iCs w:val="false"/>
-                <w:strike w:val="false"/>
-                <w:dstrike w:val="false"/>
-                <w:outline w:val="false"/>
-                <w:shadow w:val="false"/>
-                <w:color w:val="000000"/>
-                <w:sz w:val="24"/>
-                <w:szCs w:val="24"/>
-                <w:u w:val="none"/>
-              </w:rPr>
-            </w:pPr>
-            <w:r>
-              <w:rPr>
-                <w:rFonts w:ascii="Liberation Sans" w:hAnsi="Liberation Sans"/>
-                <w:b w:val="false"/>
-                <w:bCs w:val="false"/>
-                <w:i w:val="false"/>
-                <w:iCs w:val="false"/>
-                <w:strike w:val="false"/>
-                <w:dstrike w:val="false"/>
-                <w:outline w:val="false"/>
-                <w:shadow w:val="false"/>
-                <w:color w:val="000000"/>
-                <w:sz w:val="24"/>
-                <w:szCs w:val="24"/>
-                <w:u w:val="none"/>
-              </w:rPr>
-              <w:t>number</w:t>
+              <w:pStyle w:val="Teksyangtelahdiformat"/>
+              <w:bidi w:val="0"/>
+              <w:jc w:val="center"/>
+              <w:rPr>
+                <w:rFonts w:ascii="Liberation Sans" w:hAnsi="Liberation Sans"/>
+                <w:b w:val="false"/>
+                <w:b w:val="false"/>
+                <w:bCs w:val="false"/>
+                <w:i w:val="false"/>
+                <w:i w:val="false"/>
+                <w:iCs w:val="false"/>
+                <w:strike w:val="false"/>
+                <w:dstrike w:val="false"/>
+                <w:outline w:val="false"/>
+                <w:shadow w:val="false"/>
+                <w:color w:val="000000"/>
+                <w:sz w:val="24"/>
+                <w:szCs w:val="24"/>
+                <w:u w:val="none"/>
+              </w:rPr>
+            </w:pPr>
+            <w:r>
+              <w:rPr>
+                <w:rFonts w:ascii="Liberation Sans" w:hAnsi="Liberation Sans"/>
+                <w:b w:val="false"/>
+                <w:bCs w:val="false"/>
+                <w:i w:val="false"/>
+                <w:iCs w:val="false"/>
+                <w:strike w:val="false"/>
+                <w:dstrike w:val="false"/>
+                <w:outline w:val="false"/>
+                <w:shadow w:val="false"/>
+                <w:color w:val="000000"/>
+                <w:sz w:val="24"/>
+                <w:szCs w:val="24"/>
+                <w:u w:val="none"/>
+              </w:rPr>
+              <w:t>NUMERIC</w:t>
             </w:r>
           </w:p>
         </w:tc>
@@ -2261,7 +2261,7 @@
         <w:trPr/>
         <w:tc>
           <w:tcPr>
-            <w:tcW w:w="855" w:type="dxa"/>
+            <w:tcW w:w="854" w:type="dxa"/>
             <w:tcBorders>
               <w:start w:val="single" w:sz="6" w:space="0" w:color="666666"/>
               <w:bottom w:val="single" w:sz="6" w:space="0" w:color="666666"/>
@@ -2474,7 +2474,7 @@
         <w:trPr/>
         <w:tc>
           <w:tcPr>
-            <w:tcW w:w="855" w:type="dxa"/>
+            <w:tcW w:w="854" w:type="dxa"/>
             <w:tcBorders>
               <w:start w:val="single" w:sz="6" w:space="0" w:color="666666"/>
               <w:bottom w:val="single" w:sz="6" w:space="0" w:color="666666"/>
@@ -2698,6 +2698,10 @@
     <w:p>
       <w:pPr>
         <w:pStyle w:val="Tajuk2"/>
+        <w:numPr>
+          <w:ilvl w:val="1"/>
+          <w:numId w:val="2"/>
+        </w:numPr>
         <w:bidi w:val="0"/>
         <w:jc w:val="start"/>
         <w:rPr/>
@@ -2726,22 +2730,22 @@
         <w:tblInd w:w="0" w:type="dxa"/>
         <w:tblCellMar>
           <w:top w:w="0" w:type="dxa"/>
-          <w:start w:w="0" w:type="dxa"/>
+          <w:start w:w="7" w:type="dxa"/>
           <w:bottom w:w="0" w:type="dxa"/>
-          <w:end w:w="0" w:type="dxa"/>
+          <w:end w:w="7" w:type="dxa"/>
         </w:tblCellMar>
       </w:tblPr>
       <w:tblGrid>
-        <w:gridCol w:w="855"/>
+        <w:gridCol w:w="854"/>
         <w:gridCol w:w="2040"/>
-        <w:gridCol w:w="1470"/>
-        <w:gridCol w:w="5280"/>
+        <w:gridCol w:w="1471"/>
+        <w:gridCol w:w="5279"/>
       </w:tblGrid>
       <w:tr>
         <w:trPr/>
         <w:tc>
           <w:tcPr>
-            <w:tcW w:w="855" w:type="dxa"/>
+            <w:tcW w:w="854" w:type="dxa"/>
             <w:tcBorders>
               <w:top w:val="single" w:sz="6" w:space="0" w:color="666666"/>
               <w:start w:val="single" w:sz="6" w:space="0" w:color="666666"/>
@@ -2848,7 +2852,7 @@
         </w:tc>
         <w:tc>
           <w:tcPr>
-            <w:tcW w:w="1470" w:type="dxa"/>
+            <w:tcW w:w="1471" w:type="dxa"/>
             <w:tcBorders>
               <w:top w:val="single" w:sz="6" w:space="0" w:color="666666"/>
               <w:bottom w:val="single" w:sz="6" w:space="0" w:color="666666"/>
@@ -2901,7 +2905,7 @@
         </w:tc>
         <w:tc>
           <w:tcPr>
-            <w:tcW w:w="5280" w:type="dxa"/>
+            <w:tcW w:w="5279" w:type="dxa"/>
             <w:tcBorders>
               <w:top w:val="single" w:sz="6" w:space="0" w:color="666666"/>
               <w:start w:val="single" w:sz="6" w:space="0" w:color="666666"/>
@@ -2958,7 +2962,7 @@
         <w:trPr/>
         <w:tc>
           <w:tcPr>
-            <w:tcW w:w="855" w:type="dxa"/>
+            <w:tcW w:w="854" w:type="dxa"/>
             <w:tcBorders>
               <w:start w:val="single" w:sz="6" w:space="0" w:color="666666"/>
               <w:bottom w:val="single" w:sz="6" w:space="0" w:color="666666"/>
@@ -3063,7 +3067,7 @@
         </w:tc>
         <w:tc>
           <w:tcPr>
-            <w:tcW w:w="1470" w:type="dxa"/>
+            <w:tcW w:w="1471" w:type="dxa"/>
             <w:tcBorders>
               <w:bottom w:val="single" w:sz="6" w:space="0" w:color="666666"/>
               <w:end w:val="single" w:sz="6" w:space="0" w:color="666666"/>
@@ -3115,7 +3119,7 @@
         </w:tc>
         <w:tc>
           <w:tcPr>
-            <w:tcW w:w="5280" w:type="dxa"/>
+            <w:tcW w:w="5279" w:type="dxa"/>
             <w:tcBorders>
               <w:start w:val="single" w:sz="6" w:space="0" w:color="666666"/>
               <w:bottom w:val="single" w:sz="6" w:space="0" w:color="666666"/>
@@ -3171,7 +3175,7 @@
         <w:trPr/>
         <w:tc>
           <w:tcPr>
-            <w:tcW w:w="855" w:type="dxa"/>
+            <w:tcW w:w="854" w:type="dxa"/>
             <w:tcBorders>
               <w:start w:val="single" w:sz="6" w:space="0" w:color="666666"/>
               <w:bottom w:val="single" w:sz="6" w:space="0" w:color="666666"/>
@@ -3276,7 +3280,7 @@
         </w:tc>
         <w:tc>
           <w:tcPr>
-            <w:tcW w:w="1470" w:type="dxa"/>
+            <w:tcW w:w="1471" w:type="dxa"/>
             <w:tcBorders>
               <w:bottom w:val="single" w:sz="6" w:space="0" w:color="666666"/>
               <w:end w:val="single" w:sz="6" w:space="0" w:color="666666"/>
@@ -3328,7 +3332,7 @@
         </w:tc>
         <w:tc>
           <w:tcPr>
-            <w:tcW w:w="5280" w:type="dxa"/>
+            <w:tcW w:w="5279" w:type="dxa"/>
             <w:tcBorders>
               <w:start w:val="single" w:sz="6" w:space="0" w:color="666666"/>
               <w:bottom w:val="single" w:sz="6" w:space="0" w:color="666666"/>
@@ -3384,7 +3388,7 @@
         <w:trPr/>
         <w:tc>
           <w:tcPr>
-            <w:tcW w:w="855" w:type="dxa"/>
+            <w:tcW w:w="854" w:type="dxa"/>
             <w:tcBorders>
               <w:top w:val="single" w:sz="6" w:space="0" w:color="666666"/>
               <w:start w:val="single" w:sz="6" w:space="0" w:color="666666"/>
@@ -3491,7 +3495,7 @@
         </w:tc>
         <w:tc>
           <w:tcPr>
-            <w:tcW w:w="1470" w:type="dxa"/>
+            <w:tcW w:w="1471" w:type="dxa"/>
             <w:tcBorders>
               <w:top w:val="single" w:sz="6" w:space="0" w:color="666666"/>
               <w:bottom w:val="single" w:sz="6" w:space="0" w:color="666666"/>
@@ -3544,7 +3548,7 @@
         </w:tc>
         <w:tc>
           <w:tcPr>
-            <w:tcW w:w="5280" w:type="dxa"/>
+            <w:tcW w:w="5279" w:type="dxa"/>
             <w:tcBorders>
               <w:top w:val="single" w:sz="6" w:space="0" w:color="666666"/>
               <w:start w:val="single" w:sz="6" w:space="0" w:color="666666"/>
@@ -3601,7 +3605,7 @@
         <w:trPr/>
         <w:tc>
           <w:tcPr>
-            <w:tcW w:w="855" w:type="dxa"/>
+            <w:tcW w:w="854" w:type="dxa"/>
             <w:tcBorders>
               <w:start w:val="single" w:sz="6" w:space="0" w:color="666666"/>
               <w:bottom w:val="single" w:sz="6" w:space="0" w:color="666666"/>
@@ -3706,7 +3710,7 @@
         </w:tc>
         <w:tc>
           <w:tcPr>
-            <w:tcW w:w="1470" w:type="dxa"/>
+            <w:tcW w:w="1471" w:type="dxa"/>
             <w:tcBorders>
               <w:bottom w:val="single" w:sz="6" w:space="0" w:color="666666"/>
               <w:end w:val="single" w:sz="6" w:space="0" w:color="666666"/>
@@ -3758,7 +3762,7 @@
         </w:tc>
         <w:tc>
           <w:tcPr>
-            <w:tcW w:w="5280" w:type="dxa"/>
+            <w:tcW w:w="5279" w:type="dxa"/>
             <w:tcBorders>
               <w:start w:val="single" w:sz="6" w:space="0" w:color="666666"/>
               <w:bottom w:val="single" w:sz="6" w:space="0" w:color="666666"/>
@@ -3814,7 +3818,7 @@
         <w:trPr/>
         <w:tc>
           <w:tcPr>
-            <w:tcW w:w="855" w:type="dxa"/>
+            <w:tcW w:w="854" w:type="dxa"/>
             <w:tcBorders>
               <w:start w:val="single" w:sz="6" w:space="0" w:color="666666"/>
               <w:bottom w:val="single" w:sz="6" w:space="0" w:color="666666"/>
@@ -3919,7 +3923,7 @@
         </w:tc>
         <w:tc>
           <w:tcPr>
-            <w:tcW w:w="1470" w:type="dxa"/>
+            <w:tcW w:w="1471" w:type="dxa"/>
             <w:tcBorders>
               <w:bottom w:val="single" w:sz="6" w:space="0" w:color="666666"/>
               <w:end w:val="single" w:sz="6" w:space="0" w:color="666666"/>
@@ -3971,7 +3975,7 @@
         </w:tc>
         <w:tc>
           <w:tcPr>
-            <w:tcW w:w="5280" w:type="dxa"/>
+            <w:tcW w:w="5279" w:type="dxa"/>
             <w:tcBorders>
               <w:start w:val="single" w:sz="6" w:space="0" w:color="666666"/>
               <w:bottom w:val="single" w:sz="6" w:space="0" w:color="666666"/>
@@ -4027,7 +4031,7 @@
         <w:trPr/>
         <w:tc>
           <w:tcPr>
-            <w:tcW w:w="855" w:type="dxa"/>
+            <w:tcW w:w="854" w:type="dxa"/>
             <w:tcBorders>
               <w:start w:val="single" w:sz="6" w:space="0" w:color="666666"/>
               <w:bottom w:val="single" w:sz="6" w:space="0" w:color="666666"/>
@@ -4132,7 +4136,7 @@
         </w:tc>
         <w:tc>
           <w:tcPr>
-            <w:tcW w:w="1470" w:type="dxa"/>
+            <w:tcW w:w="1471" w:type="dxa"/>
             <w:tcBorders>
               <w:bottom w:val="single" w:sz="6" w:space="0" w:color="666666"/>
               <w:end w:val="single" w:sz="6" w:space="0" w:color="666666"/>
@@ -4184,7 +4188,7 @@
         </w:tc>
         <w:tc>
           <w:tcPr>
-            <w:tcW w:w="5280" w:type="dxa"/>
+            <w:tcW w:w="5279" w:type="dxa"/>
             <w:tcBorders>
               <w:start w:val="single" w:sz="6" w:space="0" w:color="666666"/>
               <w:bottom w:val="single" w:sz="6" w:space="0" w:color="666666"/>
@@ -4240,7 +4244,7 @@
         <w:trPr/>
         <w:tc>
           <w:tcPr>
-            <w:tcW w:w="855" w:type="dxa"/>
+            <w:tcW w:w="854" w:type="dxa"/>
             <w:tcBorders>
               <w:start w:val="single" w:sz="6" w:space="0" w:color="666666"/>
               <w:bottom w:val="single" w:sz="6" w:space="0" w:color="666666"/>
@@ -4345,7 +4349,7 @@
         </w:tc>
         <w:tc>
           <w:tcPr>
-            <w:tcW w:w="1470" w:type="dxa"/>
+            <w:tcW w:w="1471" w:type="dxa"/>
             <w:tcBorders>
               <w:bottom w:val="single" w:sz="6" w:space="0" w:color="666666"/>
               <w:end w:val="single" w:sz="6" w:space="0" w:color="666666"/>
@@ -4397,7 +4401,7 @@
         </w:tc>
         <w:tc>
           <w:tcPr>
-            <w:tcW w:w="5280" w:type="dxa"/>
+            <w:tcW w:w="5279" w:type="dxa"/>
             <w:tcBorders>
               <w:start w:val="single" w:sz="6" w:space="0" w:color="666666"/>
               <w:bottom w:val="single" w:sz="6" w:space="0" w:color="666666"/>
@@ -4453,7 +4457,7 @@
         <w:trPr/>
         <w:tc>
           <w:tcPr>
-            <w:tcW w:w="855" w:type="dxa"/>
+            <w:tcW w:w="854" w:type="dxa"/>
             <w:tcBorders>
               <w:start w:val="single" w:sz="6" w:space="0" w:color="666666"/>
               <w:bottom w:val="single" w:sz="6" w:space="0" w:color="666666"/>
@@ -4558,7 +4562,7 @@
         </w:tc>
         <w:tc>
           <w:tcPr>
-            <w:tcW w:w="1470" w:type="dxa"/>
+            <w:tcW w:w="1471" w:type="dxa"/>
             <w:tcBorders>
               <w:bottom w:val="single" w:sz="6" w:space="0" w:color="666666"/>
               <w:end w:val="single" w:sz="6" w:space="0" w:color="666666"/>
@@ -4610,7 +4614,7 @@
         </w:tc>
         <w:tc>
           <w:tcPr>
-            <w:tcW w:w="5280" w:type="dxa"/>
+            <w:tcW w:w="5279" w:type="dxa"/>
             <w:tcBorders>
               <w:start w:val="single" w:sz="6" w:space="0" w:color="666666"/>
               <w:bottom w:val="single" w:sz="6" w:space="0" w:color="666666"/>
@@ -4666,7 +4670,7 @@
         <w:trPr/>
         <w:tc>
           <w:tcPr>
-            <w:tcW w:w="855" w:type="dxa"/>
+            <w:tcW w:w="854" w:type="dxa"/>
             <w:tcBorders>
               <w:start w:val="single" w:sz="6" w:space="0" w:color="666666"/>
               <w:bottom w:val="single" w:sz="6" w:space="0" w:color="666666"/>
@@ -4771,7 +4775,7 @@
         </w:tc>
         <w:tc>
           <w:tcPr>
-            <w:tcW w:w="1470" w:type="dxa"/>
+            <w:tcW w:w="1471" w:type="dxa"/>
             <w:tcBorders>
               <w:bottom w:val="single" w:sz="6" w:space="0" w:color="666666"/>
               <w:end w:val="single" w:sz="6" w:space="0" w:color="666666"/>
@@ -4823,7 +4827,7 @@
         </w:tc>
         <w:tc>
           <w:tcPr>
-            <w:tcW w:w="5280" w:type="dxa"/>
+            <w:tcW w:w="5279" w:type="dxa"/>
             <w:tcBorders>
               <w:start w:val="single" w:sz="6" w:space="0" w:color="666666"/>
               <w:bottom w:val="single" w:sz="6" w:space="0" w:color="666666"/>
@@ -4917,13 +4921,13 @@
         <w:tblInd w:w="0" w:type="dxa"/>
         <w:tblCellMar>
           <w:top w:w="0" w:type="dxa"/>
-          <w:start w:w="0" w:type="dxa"/>
+          <w:start w:w="7" w:type="dxa"/>
           <w:bottom w:w="0" w:type="dxa"/>
-          <w:end w:w="0" w:type="dxa"/>
+          <w:end w:w="7" w:type="dxa"/>
         </w:tblCellMar>
       </w:tblPr>
       <w:tblGrid>
-        <w:gridCol w:w="855"/>
+        <w:gridCol w:w="854"/>
         <w:gridCol w:w="2040"/>
         <w:gridCol w:w="2490"/>
         <w:gridCol w:w="4260"/>
@@ -4932,7 +4936,7 @@
         <w:trPr/>
         <w:tc>
           <w:tcPr>
-            <w:tcW w:w="855" w:type="dxa"/>
+            <w:tcW w:w="854" w:type="dxa"/>
             <w:tcBorders>
               <w:top w:val="single" w:sz="6" w:space="0" w:color="666666"/>
               <w:start w:val="single" w:sz="6" w:space="0" w:color="666666"/>
@@ -5149,7 +5153,7 @@
         <w:trPr/>
         <w:tc>
           <w:tcPr>
-            <w:tcW w:w="855" w:type="dxa"/>
+            <w:tcW w:w="854" w:type="dxa"/>
             <w:tcBorders>
               <w:start w:val="single" w:sz="6" w:space="0" w:color="666666"/>
               <w:bottom w:val="single" w:sz="6" w:space="0" w:color="666666"/>
@@ -5362,7 +5366,7 @@
         <w:trPr/>
         <w:tc>
           <w:tcPr>
-            <w:tcW w:w="855" w:type="dxa"/>
+            <w:tcW w:w="854" w:type="dxa"/>
             <w:tcBorders>
               <w:top w:val="single" w:sz="6" w:space="0" w:color="666666"/>
               <w:start w:val="single" w:sz="6" w:space="0" w:color="666666"/>
@@ -5579,7 +5583,7 @@
         <w:trPr/>
         <w:tc>
           <w:tcPr>
-            <w:tcW w:w="855" w:type="dxa"/>
+            <w:tcW w:w="854" w:type="dxa"/>
             <w:tcBorders>
               <w:start w:val="single" w:sz="6" w:space="0" w:color="666666"/>
               <w:bottom w:val="single" w:sz="6" w:space="0" w:color="666666"/>
@@ -5792,7 +5796,7 @@
         <w:trPr/>
         <w:tc>
           <w:tcPr>
-            <w:tcW w:w="855" w:type="dxa"/>
+            <w:tcW w:w="854" w:type="dxa"/>
             <w:tcBorders>
               <w:start w:val="single" w:sz="6" w:space="0" w:color="666666"/>
               <w:bottom w:val="single" w:sz="6" w:space="0" w:color="666666"/>
@@ -5906,44 +5910,44 @@
           </w:tcPr>
           <w:p>
             <w:pPr>
-              <w:pStyle w:val="IsiTabel"/>
-              <w:bidi w:val="0"/>
-              <w:jc w:val="center"/>
-              <w:rPr>
-                <w:rFonts w:ascii="Liberation Sans" w:hAnsi="Liberation Sans"/>
-                <w:b w:val="false"/>
-                <w:b w:val="false"/>
-                <w:bCs w:val="false"/>
-                <w:i w:val="false"/>
-                <w:i w:val="false"/>
-                <w:iCs w:val="false"/>
-                <w:strike w:val="false"/>
-                <w:dstrike w:val="false"/>
-                <w:outline w:val="false"/>
-                <w:shadow w:val="false"/>
-                <w:color w:val="000000"/>
-                <w:sz w:val="24"/>
-                <w:szCs w:val="24"/>
-                <w:u w:val="none"/>
-              </w:rPr>
-            </w:pPr>
-            <w:r>
-              <w:rPr>
-                <w:rFonts w:ascii="Liberation Sans" w:hAnsi="Liberation Sans"/>
-                <w:b w:val="false"/>
-                <w:bCs w:val="false"/>
-                <w:i w:val="false"/>
-                <w:iCs w:val="false"/>
-                <w:strike w:val="false"/>
-                <w:dstrike w:val="false"/>
-                <w:outline w:val="false"/>
-                <w:shadow w:val="false"/>
-                <w:color w:val="000000"/>
-                <w:sz w:val="24"/>
-                <w:szCs w:val="24"/>
-                <w:u w:val="none"/>
-              </w:rPr>
-              <w:t>number</w:t>
+              <w:pStyle w:val="Teksyangtelahdiformat"/>
+              <w:bidi w:val="0"/>
+              <w:jc w:val="center"/>
+              <w:rPr>
+                <w:rFonts w:ascii="Liberation Sans" w:hAnsi="Liberation Sans"/>
+                <w:b w:val="false"/>
+                <w:b w:val="false"/>
+                <w:bCs w:val="false"/>
+                <w:i w:val="false"/>
+                <w:i w:val="false"/>
+                <w:iCs w:val="false"/>
+                <w:strike w:val="false"/>
+                <w:dstrike w:val="false"/>
+                <w:outline w:val="false"/>
+                <w:shadow w:val="false"/>
+                <w:color w:val="000000"/>
+                <w:sz w:val="24"/>
+                <w:szCs w:val="24"/>
+                <w:u w:val="none"/>
+              </w:rPr>
+            </w:pPr>
+            <w:r>
+              <w:rPr>
+                <w:rFonts w:ascii="Liberation Sans" w:hAnsi="Liberation Sans"/>
+                <w:b w:val="false"/>
+                <w:bCs w:val="false"/>
+                <w:i w:val="false"/>
+                <w:iCs w:val="false"/>
+                <w:strike w:val="false"/>
+                <w:dstrike w:val="false"/>
+                <w:outline w:val="false"/>
+                <w:shadow w:val="false"/>
+                <w:color w:val="000000"/>
+                <w:sz w:val="24"/>
+                <w:szCs w:val="24"/>
+                <w:u w:val="none"/>
+              </w:rPr>
+              <w:t>NUMERIC</w:t>
             </w:r>
           </w:p>
         </w:tc>
@@ -6005,7 +6009,7 @@
         <w:trPr/>
         <w:tc>
           <w:tcPr>
-            <w:tcW w:w="855" w:type="dxa"/>
+            <w:tcW w:w="854" w:type="dxa"/>
             <w:tcBorders>
               <w:start w:val="single" w:sz="6" w:space="0" w:color="666666"/>
               <w:bottom w:val="single" w:sz="6" w:space="0" w:color="666666"/>
@@ -6218,7 +6222,7 @@
         <w:trPr/>
         <w:tc>
           <w:tcPr>
-            <w:tcW w:w="855" w:type="dxa"/>
+            <w:tcW w:w="854" w:type="dxa"/>
             <w:tcBorders>
               <w:start w:val="single" w:sz="6" w:space="0" w:color="666666"/>
               <w:bottom w:val="single" w:sz="6" w:space="0" w:color="666666"/>
@@ -6431,7 +6435,7 @@
         <w:trPr/>
         <w:tc>
           <w:tcPr>
-            <w:tcW w:w="855" w:type="dxa"/>
+            <w:tcW w:w="854" w:type="dxa"/>
             <w:tcBorders>
               <w:start w:val="single" w:sz="6" w:space="0" w:color="666666"/>
               <w:bottom w:val="single" w:sz="6" w:space="0" w:color="666666"/>
@@ -6545,44 +6549,44 @@
           </w:tcPr>
           <w:p>
             <w:pPr>
-              <w:pStyle w:val="IsiTabel"/>
-              <w:bidi w:val="0"/>
-              <w:jc w:val="center"/>
-              <w:rPr>
-                <w:rFonts w:ascii="Liberation Sans" w:hAnsi="Liberation Sans"/>
-                <w:b w:val="false"/>
-                <w:b w:val="false"/>
-                <w:bCs w:val="false"/>
-                <w:i w:val="false"/>
-                <w:i w:val="false"/>
-                <w:iCs w:val="false"/>
-                <w:strike w:val="false"/>
-                <w:dstrike w:val="false"/>
-                <w:outline w:val="false"/>
-                <w:shadow w:val="false"/>
-                <w:color w:val="000000"/>
-                <w:sz w:val="24"/>
-                <w:szCs w:val="24"/>
-                <w:u w:val="none"/>
-              </w:rPr>
-            </w:pPr>
-            <w:r>
-              <w:rPr>
-                <w:rFonts w:ascii="Liberation Sans" w:hAnsi="Liberation Sans"/>
-                <w:b w:val="false"/>
-                <w:bCs w:val="false"/>
-                <w:i w:val="false"/>
-                <w:iCs w:val="false"/>
-                <w:strike w:val="false"/>
-                <w:dstrike w:val="false"/>
-                <w:outline w:val="false"/>
-                <w:shadow w:val="false"/>
-                <w:color w:val="000000"/>
-                <w:sz w:val="24"/>
-                <w:szCs w:val="24"/>
-                <w:u w:val="none"/>
-              </w:rPr>
-              <w:t>number</w:t>
+              <w:pStyle w:val="Teksyangtelahdiformat"/>
+              <w:bidi w:val="0"/>
+              <w:jc w:val="center"/>
+              <w:rPr>
+                <w:rFonts w:ascii="Liberation Sans" w:hAnsi="Liberation Sans"/>
+                <w:b w:val="false"/>
+                <w:b w:val="false"/>
+                <w:bCs w:val="false"/>
+                <w:i w:val="false"/>
+                <w:i w:val="false"/>
+                <w:iCs w:val="false"/>
+                <w:strike w:val="false"/>
+                <w:dstrike w:val="false"/>
+                <w:outline w:val="false"/>
+                <w:shadow w:val="false"/>
+                <w:color w:val="000000"/>
+                <w:sz w:val="24"/>
+                <w:szCs w:val="24"/>
+                <w:u w:val="none"/>
+              </w:rPr>
+            </w:pPr>
+            <w:r>
+              <w:rPr>
+                <w:rFonts w:ascii="Liberation Sans" w:hAnsi="Liberation Sans"/>
+                <w:b w:val="false"/>
+                <w:bCs w:val="false"/>
+                <w:i w:val="false"/>
+                <w:iCs w:val="false"/>
+                <w:strike w:val="false"/>
+                <w:dstrike w:val="false"/>
+                <w:outline w:val="false"/>
+                <w:shadow w:val="false"/>
+                <w:color w:val="000000"/>
+                <w:sz w:val="24"/>
+                <w:szCs w:val="24"/>
+                <w:u w:val="none"/>
+              </w:rPr>
+              <w:t>NUMERIC</w:t>
             </w:r>
           </w:p>
         </w:tc>
@@ -6644,7 +6648,7 @@
         <w:trPr/>
         <w:tc>
           <w:tcPr>
-            <w:tcW w:w="855" w:type="dxa"/>
+            <w:tcW w:w="854" w:type="dxa"/>
             <w:tcBorders>
               <w:start w:val="single" w:sz="6" w:space="0" w:color="666666"/>
               <w:bottom w:val="single" w:sz="6" w:space="0" w:color="666666"/>
@@ -6857,7 +6861,7 @@
         <w:trPr/>
         <w:tc>
           <w:tcPr>
-            <w:tcW w:w="855" w:type="dxa"/>
+            <w:tcW w:w="854" w:type="dxa"/>
             <w:tcBorders>
               <w:start w:val="single" w:sz="6" w:space="0" w:color="666666"/>
               <w:bottom w:val="single" w:sz="6" w:space="0" w:color="666666"/>
@@ -7085,6 +7089,7 @@
       <w:pgNumType w:fmt="decimal"/>
       <w:formProt w:val="false"/>
       <w:textDirection w:val="lrTb"/>
+      <w:docGrid w:type="default" w:linePitch="100" w:charSpace="0"/>
     </w:sectPr>
   </w:body>
 </w:document>
@@ -7213,8 +7218,130 @@
       </w:pPr>
     </w:lvl>
   </w:abstractNum>
+  <w:abstractNum w:abstractNumId="2">
+    <w:lvl w:ilvl="0">
+      <w:start w:val="1"/>
+      <w:numFmt w:val="none"/>
+      <w:suff w:val="nothing"/>
+      <w:lvlText w:val=""/>
+      <w:lvlJc w:val="start"/>
+      <w:pPr>
+        <w:tabs>
+          <w:tab w:val="num" w:pos="0"/>
+        </w:tabs>
+        <w:ind w:start="0" w:hanging="0"/>
+      </w:pPr>
+    </w:lvl>
+    <w:lvl w:ilvl="1">
+      <w:start w:val="1"/>
+      <w:numFmt w:val="none"/>
+      <w:suff w:val="nothing"/>
+      <w:lvlText w:val=""/>
+      <w:lvlJc w:val="start"/>
+      <w:pPr>
+        <w:tabs>
+          <w:tab w:val="num" w:pos="0"/>
+        </w:tabs>
+        <w:ind w:start="0" w:hanging="0"/>
+      </w:pPr>
+    </w:lvl>
+    <w:lvl w:ilvl="2">
+      <w:start w:val="1"/>
+      <w:numFmt w:val="none"/>
+      <w:suff w:val="nothing"/>
+      <w:lvlText w:val=""/>
+      <w:lvlJc w:val="start"/>
+      <w:pPr>
+        <w:tabs>
+          <w:tab w:val="num" w:pos="0"/>
+        </w:tabs>
+        <w:ind w:start="0" w:hanging="0"/>
+      </w:pPr>
+    </w:lvl>
+    <w:lvl w:ilvl="3">
+      <w:start w:val="1"/>
+      <w:numFmt w:val="none"/>
+      <w:suff w:val="nothing"/>
+      <w:lvlText w:val=""/>
+      <w:lvlJc w:val="start"/>
+      <w:pPr>
+        <w:tabs>
+          <w:tab w:val="num" w:pos="0"/>
+        </w:tabs>
+        <w:ind w:start="0" w:hanging="0"/>
+      </w:pPr>
+    </w:lvl>
+    <w:lvl w:ilvl="4">
+      <w:start w:val="1"/>
+      <w:numFmt w:val="none"/>
+      <w:suff w:val="nothing"/>
+      <w:lvlText w:val=""/>
+      <w:lvlJc w:val="start"/>
+      <w:pPr>
+        <w:tabs>
+          <w:tab w:val="num" w:pos="0"/>
+        </w:tabs>
+        <w:ind w:start="0" w:hanging="0"/>
+      </w:pPr>
+    </w:lvl>
+    <w:lvl w:ilvl="5">
+      <w:start w:val="1"/>
+      <w:numFmt w:val="none"/>
+      <w:suff w:val="nothing"/>
+      <w:lvlText w:val=""/>
+      <w:lvlJc w:val="start"/>
+      <w:pPr>
+        <w:tabs>
+          <w:tab w:val="num" w:pos="0"/>
+        </w:tabs>
+        <w:ind w:start="0" w:hanging="0"/>
+      </w:pPr>
+    </w:lvl>
+    <w:lvl w:ilvl="6">
+      <w:start w:val="1"/>
+      <w:numFmt w:val="none"/>
+      <w:suff w:val="nothing"/>
+      <w:lvlText w:val=""/>
+      <w:lvlJc w:val="start"/>
+      <w:pPr>
+        <w:tabs>
+          <w:tab w:val="num" w:pos="0"/>
+        </w:tabs>
+        <w:ind w:start="0" w:hanging="0"/>
+      </w:pPr>
+    </w:lvl>
+    <w:lvl w:ilvl="7">
+      <w:start w:val="1"/>
+      <w:numFmt w:val="none"/>
+      <w:suff w:val="nothing"/>
+      <w:lvlText w:val=""/>
+      <w:lvlJc w:val="start"/>
+      <w:pPr>
+        <w:tabs>
+          <w:tab w:val="num" w:pos="0"/>
+        </w:tabs>
+        <w:ind w:start="0" w:hanging="0"/>
+      </w:pPr>
+    </w:lvl>
+    <w:lvl w:ilvl="8">
+      <w:start w:val="1"/>
+      <w:numFmt w:val="none"/>
+      <w:suff w:val="nothing"/>
+      <w:lvlText w:val=""/>
+      <w:lvlJc w:val="start"/>
+      <w:pPr>
+        <w:tabs>
+          <w:tab w:val="num" w:pos="0"/>
+        </w:tabs>
+        <w:ind w:start="0" w:hanging="0"/>
+      </w:pPr>
+    </w:lvl>
+  </w:abstractNum>
   <w:num w:numId="1">
     <w:abstractNumId w:val="1"/>
+  </w:num>
+  <w:num w:numId="2">
+    <w:abstractNumId w:val="2"/>
   </w:num>
 </w:numbering>
 </file>
@@ -7226,14 +7353,12 @@
       <w:rPr>
         <w:rFonts w:ascii="Liberation Serif" w:hAnsi="Liberation Serif" w:eastAsia="Noto Serif CJK SC" w:cs="Lohit Devanagari"/>
         <w:kern w:val="2"/>
-        <w:sz w:val="24"/>
         <w:szCs w:val="24"/>
         <w:lang w:val="id-ID" w:eastAsia="zh-CN" w:bidi="hi-IN"/>
       </w:rPr>
     </w:rPrDefault>
     <w:pPrDefault>
       <w:pPr>
-        <w:widowControl/>
         <w:suppressAutoHyphens w:val="true"/>
       </w:pPr>
     </w:pPrDefault>
@@ -7243,7 +7368,10 @@
     <w:qFormat/>
     <w:pPr>
       <w:widowControl/>
+      <w:suppressAutoHyphens w:val="true"/>
       <w:bidi w:val="0"/>
+      <w:spacing w:before="0" w:after="0"/>
+      <w:jc w:val="start"/>
     </w:pPr>
     <w:rPr>
       <w:rFonts w:ascii="Liberation Serif" w:hAnsi="Liberation Serif" w:eastAsia="Noto Serif CJK SC" w:cs="Lohit Devanagari"/>

</xml_diff>